<commit_message>
repository added to developer guide
</commit_message>
<xml_diff>
--- a/Developer Guide For MessageQueue.docx
+++ b/Developer Guide For MessageQueue.docx
@@ -616,6 +616,26 @@
       </w:pPr>
       <w:r>
         <w:t>Repository</w:t>
+      </w:r>
+    </w:p>
+    <w:p>
+      <w:pPr>
+        <w:ind w:left="708"/>
+        <w:rPr>
+          <w:rFonts w:ascii="Arial" w:hAnsi="Arial" w:cs="Arial"/>
+        </w:rPr>
+      </w:pPr>
+      <w:r>
+        <w:rPr>
+          <w:rFonts w:ascii="Arial" w:hAnsi="Arial" w:cs="Arial"/>
+        </w:rPr>
+        <w:t xml:space="preserve">Project added to </w:t>
+      </w:r>
+      <w:r>
+        <w:rPr>
+          <w:rFonts w:ascii="Arial" w:hAnsi="Arial" w:cs="Arial"/>
+        </w:rPr>
+        <w:t>https://github.com/mustafakoroglu/messageQueue/</w:t>
       </w:r>
     </w:p>
     <w:p>

</xml_diff>